<commit_message>
Edit book function added
</commit_message>
<xml_diff>
--- a/Documentation/Manual tests/MT_7.1_Edit_Book.docx
+++ b/Documentation/Manual tests/MT_7.1_Edit_Book.docx
@@ -1,67 +1,151 @@
 
 <file path=word/document.xml><?xml version="1.0" encoding="utf-8"?>
-<w:document xmlns:wpc="http://schemas.microsoft.com/office/word/2010/wordprocessingCanvas" xmlns:cx="http://schemas.microsoft.com/office/drawing/2014/chartex" xmlns:cx1="http://schemas.microsoft.com/office/drawing/2015/9/8/chartex" xmlns:cx2="http://schemas.microsoft.com/office/drawing/2015/10/21/chartex" xmlns:cx3="http://schemas.microsoft.com/office/drawing/2016/5/9/chartex" xmlns:cx4="http://schemas.microsoft.com/office/drawing/2016/5/10/chartex" xmlns:cx5="http://schemas.microsoft.com/office/drawing/2016/5/11/chartex" xmlns:cx6="http://schemas.microsoft.com/office/drawing/2016/5/12/chartex" xmlns:cx7="http://schemas.microsoft.com/office/drawing/2016/5/13/chartex" xmlns:cx8="http://schemas.microsoft.com/office/drawing/2016/5/14/chartex" xmlns:mc="http://schemas.openxmlformats.org/markup-compatibility/2006" xmlns:aink="http://schemas.microsoft.com/office/drawing/2016/ink" xmlns:am3d="http://schemas.microsoft.com/office/drawing/2017/model3d" xmlns:o="urn:schemas-microsoft-com:office:office" xmlns:r="http://schemas.openxmlformats.org/officeDocument/2006/relationships" xmlns:m="http://schemas.openxmlformats.org/officeDocument/2006/math" xmlns:v="urn:schemas-microsoft-com:vml" xmlns:wp14="http://schemas.microsoft.com/office/word/2010/wordprocessingDrawing" xmlns:wp="http://schemas.openxmlformats.org/drawingml/2006/wordprocessingDrawing" xmlns:w10="urn:schemas-microsoft-com:office:word" xmlns:w="http://schemas.openxmlformats.org/wordprocessingml/2006/main" xmlns:w14="http://schemas.microsoft.com/office/word/2010/wordml" xmlns:w15="http://schemas.microsoft.com/office/word/2012/wordml" xmlns:w16cid="http://schemas.microsoft.com/office/word/2016/wordml/cid" xmlns:w16se="http://schemas.microsoft.com/office/word/2015/wordml/symex" xmlns:wpg="http://schemas.microsoft.com/office/word/2010/wordprocessingGroup" xmlns:wpi="http://schemas.microsoft.com/office/word/2010/wordprocessingInk" xmlns:wne="http://schemas.microsoft.com/office/word/2006/wordml" xmlns:wps="http://schemas.microsoft.com/office/word/2010/wordprocessingShape" mc:Ignorable="w14 w15 w16se w16cid wp14">
+<w:document xmlns:wpc="http://schemas.microsoft.com/office/word/2010/wordprocessingCanvas" xmlns:cx="http://schemas.microsoft.com/office/drawing/2014/chartex" xmlns:cx1="http://schemas.microsoft.com/office/drawing/2015/9/8/chartex" xmlns:mc="http://schemas.openxmlformats.org/markup-compatibility/2006" xmlns:o="urn:schemas-microsoft-com:office:office" xmlns:r="http://schemas.openxmlformats.org/officeDocument/2006/relationships" xmlns:m="http://schemas.openxmlformats.org/officeDocument/2006/math" xmlns:v="urn:schemas-microsoft-com:vml" xmlns:wp14="http://schemas.microsoft.com/office/word/2010/wordprocessingDrawing" xmlns:wp="http://schemas.openxmlformats.org/drawingml/2006/wordprocessingDrawing" xmlns:w10="urn:schemas-microsoft-com:office:word" xmlns:w="http://schemas.openxmlformats.org/wordprocessingml/2006/main" xmlns:w14="http://schemas.microsoft.com/office/word/2010/wordml" xmlns:w15="http://schemas.microsoft.com/office/word/2012/wordml" xmlns:w16se="http://schemas.microsoft.com/office/word/2015/wordml/symex" xmlns:wpg="http://schemas.microsoft.com/office/word/2010/wordprocessingGroup" xmlns:wpi="http://schemas.microsoft.com/office/word/2010/wordprocessingInk" xmlns:wne="http://schemas.microsoft.com/office/word/2006/wordml" xmlns:wps="http://schemas.microsoft.com/office/word/2010/wordprocessingShape" mc:Ignorable="w14 w15 w16se wp14">
   <w:body>
     <w:p>
       <w:pPr>
-        <w:pStyle w:val="Rubrik1"/>
-      </w:pPr>
-      <w:r>
-        <w:t>Manual test 2.1: Add New Book</w:t>
+        <w:pStyle w:val="Heading1"/>
+      </w:pPr>
+      <w:r>
+        <w:t>Manual test 7.1: Edit</w:t>
+      </w:r>
+      <w:r>
+        <w:t xml:space="preserve"> Book</w:t>
       </w:r>
     </w:p>
     <w:p>
       <w:r>
         <w:t xml:space="preserve">Testing use case: </w:t>
       </w:r>
+      <w:r>
+        <w:t>Edit book</w:t>
+      </w:r>
     </w:p>
     <w:p/>
     <w:p>
       <w:pPr>
-        <w:pStyle w:val="Rubrik2"/>
+        <w:pStyle w:val="Heading2"/>
       </w:pPr>
       <w:r>
         <w:t>Description</w:t>
       </w:r>
     </w:p>
+    <w:p>
+      <w:r>
+        <w:t>Test where the user clicks on one book, edits the details of that book, saves and then checks if the changes are saved.</w:t>
+      </w:r>
+    </w:p>
     <w:p/>
-    <w:p/>
-    <w:p>
-      <w:pPr>
-        <w:pStyle w:val="Rubrik2"/>
+    <w:p>
+      <w:pPr>
+        <w:pStyle w:val="Heading2"/>
       </w:pPr>
       <w:r>
         <w:t>Prerequisites</w:t>
       </w:r>
     </w:p>
-    <w:p/>
-    <w:p/>
-    <w:p>
-      <w:pPr>
-        <w:pStyle w:val="Rubrik2"/>
-      </w:pPr>
-      <w:r>
-        <w:t>Test steps</w:t>
-      </w:r>
-    </w:p>
-    <w:p/>
-    <w:p/>
-    <w:p>
-      <w:pPr>
-        <w:pStyle w:val="Rubrik2"/>
-      </w:pPr>
-      <w:r>
-        <w:t>Expected result</w:t>
-      </w:r>
-    </w:p>
-    <w:p>
+    <w:p>
+      <w:r>
+        <w:t xml:space="preserve">Server running. </w:t>
+      </w:r>
+    </w:p>
+    <w:p>
+      <w:r>
+        <w:t>User on main page.</w:t>
+      </w:r>
+    </w:p>
+    <w:p>
+      <w:r>
+        <w:t>“The Graveyard Book” in book database</w:t>
+      </w:r>
       <w:bookmarkStart w:id="0" w:name="_GoBack"/>
       <w:bookmarkEnd w:id="0"/>
     </w:p>
+    <w:p>
+      <w:pPr>
+        <w:pStyle w:val="Heading2"/>
+      </w:pPr>
+      <w:r>
+        <w:t>Test steps</w:t>
+      </w:r>
+    </w:p>
+    <w:p>
+      <w:pPr>
+        <w:pStyle w:val="ListParagraph"/>
+        <w:numPr>
+          <w:ilvl w:val="0"/>
+          <w:numId w:val="2"/>
+        </w:numPr>
+      </w:pPr>
+      <w:r>
+        <w:t>Click on books</w:t>
+      </w:r>
+    </w:p>
+    <w:p>
+      <w:pPr>
+        <w:pStyle w:val="ListParagraph"/>
+        <w:numPr>
+          <w:ilvl w:val="0"/>
+          <w:numId w:val="2"/>
+        </w:numPr>
+      </w:pPr>
+      <w:r>
+        <w:t>Click on “The Graveyard Book”</w:t>
+      </w:r>
+    </w:p>
+    <w:p>
+      <w:pPr>
+        <w:pStyle w:val="ListParagraph"/>
+        <w:numPr>
+          <w:ilvl w:val="0"/>
+          <w:numId w:val="2"/>
+        </w:numPr>
+      </w:pPr>
+      <w:r>
+        <w:t>Change Published date to “2008-09-30”</w:t>
+      </w:r>
+    </w:p>
+    <w:p>
+      <w:pPr>
+        <w:pStyle w:val="ListParagraph"/>
+        <w:numPr>
+          <w:ilvl w:val="0"/>
+          <w:numId w:val="2"/>
+        </w:numPr>
+      </w:pPr>
+      <w:r>
+        <w:t>Click Save</w:t>
+      </w:r>
+    </w:p>
+    <w:p>
+      <w:pPr>
+        <w:pStyle w:val="ListParagraph"/>
+        <w:numPr>
+          <w:ilvl w:val="0"/>
+          <w:numId w:val="2"/>
+        </w:numPr>
+      </w:pPr>
+      <w:r>
+        <w:t>Click “The Graveyard Book” again and check that published date is changed</w:t>
+      </w:r>
+    </w:p>
+    <w:p>
+      <w:pPr>
+        <w:pStyle w:val="Heading2"/>
+      </w:pPr>
+      <w:r>
+        <w:t>Expected result</w:t>
+      </w:r>
+    </w:p>
+    <w:p>
+      <w:r>
+        <w:t>Details of book changed and saved to database.</w:t>
+      </w:r>
+    </w:p>
     <w:p/>
     <w:p>
       <w:pPr>
-        <w:pStyle w:val="Rubrik2"/>
+        <w:pStyle w:val="Heading2"/>
       </w:pPr>
       <w:r>
         <w:t>Result</w:t>
@@ -83,6 +167,7 @@
             <w14:uncheckedState w14:val="2610" w14:font="MS Gothic"/>
           </w14:checkbox>
         </w:sdtPr>
+        <w:sdtEndPr/>
         <w:sdtContent>
           <w:r>
             <w:rPr>
@@ -110,6 +195,7 @@
             <w14:uncheckedState w14:val="2610" w14:font="MS Gothic"/>
           </w14:checkbox>
         </w:sdtPr>
+        <w:sdtEndPr/>
         <w:sdtContent>
           <w:r>
             <w:rPr>
@@ -356,8 +442,191 @@
 </w:document>
 </file>
 
+<file path=word/numbering.xml><?xml version="1.0" encoding="utf-8"?>
+<w:numbering xmlns:wpc="http://schemas.microsoft.com/office/word/2010/wordprocessingCanvas" xmlns:cx="http://schemas.microsoft.com/office/drawing/2014/chartex" xmlns:cx1="http://schemas.microsoft.com/office/drawing/2015/9/8/chartex" xmlns:mc="http://schemas.openxmlformats.org/markup-compatibility/2006" xmlns:o="urn:schemas-microsoft-com:office:office" xmlns:r="http://schemas.openxmlformats.org/officeDocument/2006/relationships" xmlns:m="http://schemas.openxmlformats.org/officeDocument/2006/math" xmlns:v="urn:schemas-microsoft-com:vml" xmlns:wp14="http://schemas.microsoft.com/office/word/2010/wordprocessingDrawing" xmlns:wp="http://schemas.openxmlformats.org/drawingml/2006/wordprocessingDrawing" xmlns:w10="urn:schemas-microsoft-com:office:word" xmlns:w="http://schemas.openxmlformats.org/wordprocessingml/2006/main" xmlns:w14="http://schemas.microsoft.com/office/word/2010/wordml" xmlns:w15="http://schemas.microsoft.com/office/word/2012/wordml" xmlns:w16se="http://schemas.microsoft.com/office/word/2015/wordml/symex" xmlns:wpg="http://schemas.microsoft.com/office/word/2010/wordprocessingGroup" xmlns:wpi="http://schemas.microsoft.com/office/word/2010/wordprocessingInk" xmlns:wne="http://schemas.microsoft.com/office/word/2006/wordml" xmlns:wps="http://schemas.microsoft.com/office/word/2010/wordprocessingShape" mc:Ignorable="w14 w15 w16se wp14">
+  <w:abstractNum w:abstractNumId="0" w15:restartNumberingAfterBreak="0">
+    <w:nsid w:val="49DE0759"/>
+    <w:multiLevelType w:val="hybridMultilevel"/>
+    <w:tmpl w:val="0FA81128"/>
+    <w:lvl w:ilvl="0" w:tplc="041D000F">
+      <w:start w:val="1"/>
+      <w:numFmt w:val="decimal"/>
+      <w:lvlText w:val="%1."/>
+      <w:lvlJc w:val="left"/>
+      <w:pPr>
+        <w:ind w:left="720" w:hanging="360"/>
+      </w:pPr>
+    </w:lvl>
+    <w:lvl w:ilvl="1" w:tplc="041D0019" w:tentative="1">
+      <w:start w:val="1"/>
+      <w:numFmt w:val="lowerLetter"/>
+      <w:lvlText w:val="%2."/>
+      <w:lvlJc w:val="left"/>
+      <w:pPr>
+        <w:ind w:left="1440" w:hanging="360"/>
+      </w:pPr>
+    </w:lvl>
+    <w:lvl w:ilvl="2" w:tplc="041D001B" w:tentative="1">
+      <w:start w:val="1"/>
+      <w:numFmt w:val="lowerRoman"/>
+      <w:lvlText w:val="%3."/>
+      <w:lvlJc w:val="right"/>
+      <w:pPr>
+        <w:ind w:left="2160" w:hanging="180"/>
+      </w:pPr>
+    </w:lvl>
+    <w:lvl w:ilvl="3" w:tplc="041D000F" w:tentative="1">
+      <w:start w:val="1"/>
+      <w:numFmt w:val="decimal"/>
+      <w:lvlText w:val="%4."/>
+      <w:lvlJc w:val="left"/>
+      <w:pPr>
+        <w:ind w:left="2880" w:hanging="360"/>
+      </w:pPr>
+    </w:lvl>
+    <w:lvl w:ilvl="4" w:tplc="041D0019" w:tentative="1">
+      <w:start w:val="1"/>
+      <w:numFmt w:val="lowerLetter"/>
+      <w:lvlText w:val="%5."/>
+      <w:lvlJc w:val="left"/>
+      <w:pPr>
+        <w:ind w:left="3600" w:hanging="360"/>
+      </w:pPr>
+    </w:lvl>
+    <w:lvl w:ilvl="5" w:tplc="041D001B" w:tentative="1">
+      <w:start w:val="1"/>
+      <w:numFmt w:val="lowerRoman"/>
+      <w:lvlText w:val="%6."/>
+      <w:lvlJc w:val="right"/>
+      <w:pPr>
+        <w:ind w:left="4320" w:hanging="180"/>
+      </w:pPr>
+    </w:lvl>
+    <w:lvl w:ilvl="6" w:tplc="041D000F" w:tentative="1">
+      <w:start w:val="1"/>
+      <w:numFmt w:val="decimal"/>
+      <w:lvlText w:val="%7."/>
+      <w:lvlJc w:val="left"/>
+      <w:pPr>
+        <w:ind w:left="5040" w:hanging="360"/>
+      </w:pPr>
+    </w:lvl>
+    <w:lvl w:ilvl="7" w:tplc="041D0019" w:tentative="1">
+      <w:start w:val="1"/>
+      <w:numFmt w:val="lowerLetter"/>
+      <w:lvlText w:val="%8."/>
+      <w:lvlJc w:val="left"/>
+      <w:pPr>
+        <w:ind w:left="5760" w:hanging="360"/>
+      </w:pPr>
+    </w:lvl>
+    <w:lvl w:ilvl="8" w:tplc="041D001B" w:tentative="1">
+      <w:start w:val="1"/>
+      <w:numFmt w:val="lowerRoman"/>
+      <w:lvlText w:val="%9."/>
+      <w:lvlJc w:val="right"/>
+      <w:pPr>
+        <w:ind w:left="6480" w:hanging="180"/>
+      </w:pPr>
+    </w:lvl>
+  </w:abstractNum>
+  <w:abstractNum w:abstractNumId="1" w15:restartNumberingAfterBreak="0">
+    <w:nsid w:val="6CFE10B9"/>
+    <w:multiLevelType w:val="hybridMultilevel"/>
+    <w:tmpl w:val="57DAB948"/>
+    <w:lvl w:ilvl="0" w:tplc="041D000F">
+      <w:start w:val="1"/>
+      <w:numFmt w:val="decimal"/>
+      <w:lvlText w:val="%1."/>
+      <w:lvlJc w:val="left"/>
+      <w:pPr>
+        <w:ind w:left="720" w:hanging="360"/>
+      </w:pPr>
+    </w:lvl>
+    <w:lvl w:ilvl="1" w:tplc="041D0019" w:tentative="1">
+      <w:start w:val="1"/>
+      <w:numFmt w:val="lowerLetter"/>
+      <w:lvlText w:val="%2."/>
+      <w:lvlJc w:val="left"/>
+      <w:pPr>
+        <w:ind w:left="1440" w:hanging="360"/>
+      </w:pPr>
+    </w:lvl>
+    <w:lvl w:ilvl="2" w:tplc="041D001B" w:tentative="1">
+      <w:start w:val="1"/>
+      <w:numFmt w:val="lowerRoman"/>
+      <w:lvlText w:val="%3."/>
+      <w:lvlJc w:val="right"/>
+      <w:pPr>
+        <w:ind w:left="2160" w:hanging="180"/>
+      </w:pPr>
+    </w:lvl>
+    <w:lvl w:ilvl="3" w:tplc="041D000F" w:tentative="1">
+      <w:start w:val="1"/>
+      <w:numFmt w:val="decimal"/>
+      <w:lvlText w:val="%4."/>
+      <w:lvlJc w:val="left"/>
+      <w:pPr>
+        <w:ind w:left="2880" w:hanging="360"/>
+      </w:pPr>
+    </w:lvl>
+    <w:lvl w:ilvl="4" w:tplc="041D0019" w:tentative="1">
+      <w:start w:val="1"/>
+      <w:numFmt w:val="lowerLetter"/>
+      <w:lvlText w:val="%5."/>
+      <w:lvlJc w:val="left"/>
+      <w:pPr>
+        <w:ind w:left="3600" w:hanging="360"/>
+      </w:pPr>
+    </w:lvl>
+    <w:lvl w:ilvl="5" w:tplc="041D001B" w:tentative="1">
+      <w:start w:val="1"/>
+      <w:numFmt w:val="lowerRoman"/>
+      <w:lvlText w:val="%6."/>
+      <w:lvlJc w:val="right"/>
+      <w:pPr>
+        <w:ind w:left="4320" w:hanging="180"/>
+      </w:pPr>
+    </w:lvl>
+    <w:lvl w:ilvl="6" w:tplc="041D000F" w:tentative="1">
+      <w:start w:val="1"/>
+      <w:numFmt w:val="decimal"/>
+      <w:lvlText w:val="%7."/>
+      <w:lvlJc w:val="left"/>
+      <w:pPr>
+        <w:ind w:left="5040" w:hanging="360"/>
+      </w:pPr>
+    </w:lvl>
+    <w:lvl w:ilvl="7" w:tplc="041D0019" w:tentative="1">
+      <w:start w:val="1"/>
+      <w:numFmt w:val="lowerLetter"/>
+      <w:lvlText w:val="%8."/>
+      <w:lvlJc w:val="left"/>
+      <w:pPr>
+        <w:ind w:left="5760" w:hanging="360"/>
+      </w:pPr>
+    </w:lvl>
+    <w:lvl w:ilvl="8" w:tplc="041D001B" w:tentative="1">
+      <w:start w:val="1"/>
+      <w:numFmt w:val="lowerRoman"/>
+      <w:lvlText w:val="%9."/>
+      <w:lvlJc w:val="right"/>
+      <w:pPr>
+        <w:ind w:left="6480" w:hanging="180"/>
+      </w:pPr>
+    </w:lvl>
+  </w:abstractNum>
+  <w:num w:numId="1">
+    <w:abstractNumId w:val="1"/>
+  </w:num>
+  <w:num w:numId="2">
+    <w:abstractNumId w:val="0"/>
+  </w:num>
+</w:numbering>
+</file>
+
 <file path=word/styles.xml><?xml version="1.0" encoding="utf-8"?>
-<w:styles xmlns:mc="http://schemas.openxmlformats.org/markup-compatibility/2006" xmlns:r="http://schemas.openxmlformats.org/officeDocument/2006/relationships" xmlns:w="http://schemas.openxmlformats.org/wordprocessingml/2006/main" xmlns:w14="http://schemas.microsoft.com/office/word/2010/wordml" xmlns:w15="http://schemas.microsoft.com/office/word/2012/wordml" xmlns:w16cid="http://schemas.microsoft.com/office/word/2016/wordml/cid" xmlns:w16se="http://schemas.microsoft.com/office/word/2015/wordml/symex" mc:Ignorable="w14 w15 w16se w16cid">
+<w:styles xmlns:mc="http://schemas.openxmlformats.org/markup-compatibility/2006" xmlns:r="http://schemas.openxmlformats.org/officeDocument/2006/relationships" xmlns:w="http://schemas.openxmlformats.org/wordprocessingml/2006/main" xmlns:w14="http://schemas.microsoft.com/office/word/2010/wordml" xmlns:w15="http://schemas.microsoft.com/office/word/2012/wordml" xmlns:w16se="http://schemas.microsoft.com/office/word/2015/wordml/symex" mc:Ignorable="w14 w15 w16se">
   <w:docDefaults>
     <w:rPrDefault>
       <w:rPr>
@@ -373,7 +642,7 @@
       </w:pPr>
     </w:pPrDefault>
   </w:docDefaults>
-  <w:latentStyles w:defLockedState="0" w:defUIPriority="99" w:defSemiHidden="0" w:defUnhideWhenUsed="0" w:defQFormat="0" w:count="375">
+  <w:latentStyles w:defLockedState="0" w:defUIPriority="99" w:defSemiHidden="0" w:defUnhideWhenUsed="0" w:defQFormat="0" w:count="371">
     <w:lsdException w:name="Normal" w:uiPriority="0" w:qFormat="1"/>
     <w:lsdException w:name="heading 1" w:uiPriority="9" w:qFormat="1"/>
     <w:lsdException w:name="heading 2" w:semiHidden="1" w:uiPriority="9" w:unhideWhenUsed="1" w:qFormat="1"/>
@@ -745,20 +1014,16 @@
     <w:lsdException w:name="List Table 5 Dark Accent 6" w:uiPriority="50"/>
     <w:lsdException w:name="List Table 6 Colorful Accent 6" w:uiPriority="51"/>
     <w:lsdException w:name="List Table 7 Colorful Accent 6" w:uiPriority="52"/>
-    <w:lsdException w:name="Mention" w:semiHidden="1" w:unhideWhenUsed="1"/>
-    <w:lsdException w:name="Smart Hyperlink" w:semiHidden="1" w:unhideWhenUsed="1"/>
-    <w:lsdException w:name="Hashtag" w:semiHidden="1" w:unhideWhenUsed="1"/>
-    <w:lsdException w:name="Unresolved Mention" w:semiHidden="1" w:unhideWhenUsed="1"/>
   </w:latentStyles>
   <w:style w:type="paragraph" w:default="1" w:styleId="Normal">
     <w:name w:val="Normal"/>
     <w:qFormat/>
   </w:style>
-  <w:style w:type="paragraph" w:styleId="Rubrik1">
+  <w:style w:type="paragraph" w:styleId="Heading1">
     <w:name w:val="heading 1"/>
     <w:basedOn w:val="Normal"/>
     <w:next w:val="Normal"/>
-    <w:link w:val="Rubrik1Char"/>
+    <w:link w:val="Heading1Char"/>
     <w:uiPriority w:val="9"/>
     <w:qFormat/>
     <w:rsid w:val="00FC3673"/>
@@ -775,11 +1040,11 @@
       <w:szCs w:val="32"/>
     </w:rPr>
   </w:style>
-  <w:style w:type="paragraph" w:styleId="Rubrik2">
+  <w:style w:type="paragraph" w:styleId="Heading2">
     <w:name w:val="heading 2"/>
     <w:basedOn w:val="Normal"/>
     <w:next w:val="Normal"/>
-    <w:link w:val="Rubrik2Char"/>
+    <w:link w:val="Heading2Char"/>
     <w:uiPriority w:val="9"/>
     <w:unhideWhenUsed/>
     <w:qFormat/>
@@ -797,13 +1062,13 @@
       <w:szCs w:val="26"/>
     </w:rPr>
   </w:style>
-  <w:style w:type="character" w:default="1" w:styleId="Standardstycketeckensnitt">
+  <w:style w:type="character" w:default="1" w:styleId="DefaultParagraphFont">
     <w:name w:val="Default Paragraph Font"/>
     <w:uiPriority w:val="1"/>
     <w:semiHidden/>
     <w:unhideWhenUsed/>
   </w:style>
-  <w:style w:type="table" w:default="1" w:styleId="Normaltabell">
+  <w:style w:type="table" w:default="1" w:styleId="TableNormal">
     <w:name w:val="Normal Table"/>
     <w:uiPriority w:val="99"/>
     <w:semiHidden/>
@@ -818,16 +1083,16 @@
       </w:tblCellMar>
     </w:tblPr>
   </w:style>
-  <w:style w:type="numbering" w:default="1" w:styleId="Ingenlista">
+  <w:style w:type="numbering" w:default="1" w:styleId="NoList">
     <w:name w:val="No List"/>
     <w:uiPriority w:val="99"/>
     <w:semiHidden/>
     <w:unhideWhenUsed/>
   </w:style>
-  <w:style w:type="character" w:customStyle="1" w:styleId="Rubrik1Char">
-    <w:name w:val="Rubrik 1 Char"/>
-    <w:basedOn w:val="Standardstycketeckensnitt"/>
-    <w:link w:val="Rubrik1"/>
+  <w:style w:type="character" w:customStyle="1" w:styleId="Heading1Char">
+    <w:name w:val="Heading 1 Char"/>
+    <w:basedOn w:val="DefaultParagraphFont"/>
+    <w:link w:val="Heading1"/>
     <w:uiPriority w:val="9"/>
     <w:rsid w:val="00FC3673"/>
     <w:rPr>
@@ -837,10 +1102,10 @@
       <w:szCs w:val="32"/>
     </w:rPr>
   </w:style>
-  <w:style w:type="character" w:customStyle="1" w:styleId="Rubrik2Char">
-    <w:name w:val="Rubrik 2 Char"/>
-    <w:basedOn w:val="Standardstycketeckensnitt"/>
-    <w:link w:val="Rubrik2"/>
+  <w:style w:type="character" w:customStyle="1" w:styleId="Heading2Char">
+    <w:name w:val="Heading 2 Char"/>
+    <w:basedOn w:val="DefaultParagraphFont"/>
+    <w:link w:val="Heading2"/>
     <w:uiPriority w:val="9"/>
     <w:rsid w:val="00FC3673"/>
     <w:rPr>
@@ -849,6 +1114,17 @@
       <w:sz w:val="26"/>
       <w:szCs w:val="26"/>
     </w:rPr>
+  </w:style>
+  <w:style w:type="paragraph" w:styleId="ListParagraph">
+    <w:name w:val="List Paragraph"/>
+    <w:basedOn w:val="Normal"/>
+    <w:uiPriority w:val="34"/>
+    <w:qFormat/>
+    <w:rsid w:val="00850BEE"/>
+    <w:pPr>
+      <w:ind w:left="720"/>
+      <w:contextualSpacing/>
+    </w:pPr>
   </w:style>
 </w:styles>
 </file>

</xml_diff>